<commit_message>
adding the content to the rows
</commit_message>
<xml_diff>
--- a/customer_letter.docx
+++ b/customer_letter.docx
@@ -529,336 +529,6 @@
           </w:p>
         </w:tc>
       </w:tr>
-      <w:tr>
-        <w:trPr>
-          <w:trHeight w:val="146"/>
-        </w:trPr>
-        <w:tc>
-          <w:tcPr>
-            <w:tcW w:w="2084" w:type="dxa"/>
-            <w:tcBorders>
-              <w:top w:val="single" w:sz="4" w:space="0" w:color="auto"/>
-              <w:left w:val="single" w:sz="4" w:space="0" w:color="auto"/>
-              <w:bottom w:val="single" w:sz="4" w:space="0" w:color="auto"/>
-              <w:right w:val="single" w:sz="4" w:space="0" w:color="auto"/>
-            </w:tcBorders>
-          </w:tcPr>
-          <w:p>
-            <w:pPr>
-              <w:bidi w:val="0"/>
-              <w:jc w:val="center"/>
-              <w:rPr>
-                <w:rFonts w:asciiTheme="majorBidi" w:hAnsiTheme="majorBidi" w:cstheme="majorBidi"/>
-              </w:rPr>
-            </w:pPr>
-          </w:p>
-        </w:tc>
-        <w:tc>
-          <w:tcPr>
-            <w:tcW w:w="2405" w:type="dxa"/>
-            <w:tcBorders>
-              <w:top w:val="single" w:sz="4" w:space="0" w:color="auto"/>
-              <w:left w:val="single" w:sz="4" w:space="0" w:color="auto"/>
-              <w:bottom w:val="single" w:sz="4" w:space="0" w:color="auto"/>
-              <w:right w:val="single" w:sz="4" w:space="0" w:color="auto"/>
-            </w:tcBorders>
-          </w:tcPr>
-          <w:p>
-            <w:pPr>
-              <w:bidi w:val="0"/>
-              <w:jc w:val="center"/>
-              <w:rPr>
-                <w:rFonts w:asciiTheme="majorBidi" w:hAnsiTheme="majorBidi" w:cstheme="majorBidi"/>
-              </w:rPr>
-            </w:pPr>
-          </w:p>
-        </w:tc>
-        <w:tc>
-          <w:tcPr>
-            <w:tcW w:w="4489" w:type="dxa"/>
-            <w:tcBorders>
-              <w:top w:val="single" w:sz="4" w:space="0" w:color="auto"/>
-              <w:left w:val="single" w:sz="4" w:space="0" w:color="auto"/>
-              <w:bottom w:val="single" w:sz="4" w:space="0" w:color="auto"/>
-              <w:right w:val="single" w:sz="4" w:space="0" w:color="auto"/>
-            </w:tcBorders>
-            <w:shd w:val="clear" w:color="auto" w:fill="auto"/>
-          </w:tcPr>
-          <w:p>
-            <w:pPr>
-              <w:bidi w:val="0"/>
-              <w:jc w:val="center"/>
-              <w:rPr>
-                <w:rFonts w:asciiTheme="majorBidi" w:hAnsiTheme="majorBidi" w:cstheme="majorBidi"/>
-              </w:rPr>
-            </w:pPr>
-          </w:p>
-        </w:tc>
-      </w:tr>
-      <w:tr>
-        <w:trPr>
-          <w:trHeight w:val="146"/>
-        </w:trPr>
-        <w:tc>
-          <w:tcPr>
-            <w:tcW w:w="2084" w:type="dxa"/>
-            <w:tcBorders>
-              <w:top w:val="single" w:sz="4" w:space="0" w:color="auto"/>
-              <w:left w:val="single" w:sz="4" w:space="0" w:color="auto"/>
-              <w:bottom w:val="single" w:sz="4" w:space="0" w:color="auto"/>
-              <w:right w:val="single" w:sz="4" w:space="0" w:color="auto"/>
-            </w:tcBorders>
-          </w:tcPr>
-          <w:p>
-            <w:pPr>
-              <w:bidi w:val="0"/>
-              <w:jc w:val="center"/>
-              <w:rPr>
-                <w:rFonts w:asciiTheme="majorBidi" w:hAnsiTheme="majorBidi" w:cstheme="majorBidi"/>
-              </w:rPr>
-            </w:pPr>
-          </w:p>
-        </w:tc>
-        <w:tc>
-          <w:tcPr>
-            <w:tcW w:w="2405" w:type="dxa"/>
-            <w:tcBorders>
-              <w:top w:val="single" w:sz="4" w:space="0" w:color="auto"/>
-              <w:left w:val="single" w:sz="4" w:space="0" w:color="auto"/>
-              <w:bottom w:val="single" w:sz="4" w:space="0" w:color="auto"/>
-              <w:right w:val="single" w:sz="4" w:space="0" w:color="auto"/>
-            </w:tcBorders>
-          </w:tcPr>
-          <w:p>
-            <w:pPr>
-              <w:bidi w:val="0"/>
-              <w:jc w:val="center"/>
-              <w:rPr>
-                <w:rFonts w:asciiTheme="majorBidi" w:hAnsiTheme="majorBidi" w:cstheme="majorBidi"/>
-              </w:rPr>
-            </w:pPr>
-          </w:p>
-        </w:tc>
-        <w:tc>
-          <w:tcPr>
-            <w:tcW w:w="4489" w:type="dxa"/>
-            <w:tcBorders>
-              <w:top w:val="single" w:sz="4" w:space="0" w:color="auto"/>
-              <w:left w:val="single" w:sz="4" w:space="0" w:color="auto"/>
-              <w:bottom w:val="single" w:sz="4" w:space="0" w:color="auto"/>
-              <w:right w:val="single" w:sz="4" w:space="0" w:color="auto"/>
-            </w:tcBorders>
-            <w:shd w:val="clear" w:color="auto" w:fill="auto"/>
-          </w:tcPr>
-          <w:p>
-            <w:pPr>
-              <w:bidi w:val="0"/>
-              <w:jc w:val="center"/>
-              <w:rPr>
-                <w:rFonts w:asciiTheme="majorBidi" w:hAnsiTheme="majorBidi" w:cstheme="majorBidi"/>
-              </w:rPr>
-            </w:pPr>
-          </w:p>
-        </w:tc>
-      </w:tr>
-      <w:tr>
-        <w:trPr>
-          <w:trHeight w:val="146"/>
-        </w:trPr>
-        <w:tc>
-          <w:tcPr>
-            <w:tcW w:w="2084" w:type="dxa"/>
-            <w:tcBorders>
-              <w:top w:val="single" w:sz="4" w:space="0" w:color="auto"/>
-              <w:left w:val="single" w:sz="4" w:space="0" w:color="auto"/>
-              <w:bottom w:val="single" w:sz="4" w:space="0" w:color="auto"/>
-              <w:right w:val="single" w:sz="4" w:space="0" w:color="auto"/>
-            </w:tcBorders>
-          </w:tcPr>
-          <w:p>
-            <w:pPr>
-              <w:bidi w:val="0"/>
-              <w:jc w:val="center"/>
-              <w:rPr>
-                <w:rFonts w:asciiTheme="majorBidi" w:hAnsiTheme="majorBidi" w:cstheme="majorBidi"/>
-              </w:rPr>
-            </w:pPr>
-          </w:p>
-        </w:tc>
-        <w:tc>
-          <w:tcPr>
-            <w:tcW w:w="2405" w:type="dxa"/>
-            <w:tcBorders>
-              <w:top w:val="single" w:sz="4" w:space="0" w:color="auto"/>
-              <w:left w:val="single" w:sz="4" w:space="0" w:color="auto"/>
-              <w:bottom w:val="single" w:sz="4" w:space="0" w:color="auto"/>
-              <w:right w:val="single" w:sz="4" w:space="0" w:color="auto"/>
-            </w:tcBorders>
-          </w:tcPr>
-          <w:p>
-            <w:pPr>
-              <w:bidi w:val="0"/>
-              <w:jc w:val="center"/>
-              <w:rPr>
-                <w:rFonts w:asciiTheme="majorBidi" w:hAnsiTheme="majorBidi" w:cstheme="majorBidi"/>
-              </w:rPr>
-            </w:pPr>
-          </w:p>
-        </w:tc>
-        <w:tc>
-          <w:tcPr>
-            <w:tcW w:w="4489" w:type="dxa"/>
-            <w:tcBorders>
-              <w:top w:val="single" w:sz="4" w:space="0" w:color="auto"/>
-              <w:left w:val="single" w:sz="4" w:space="0" w:color="auto"/>
-              <w:bottom w:val="single" w:sz="4" w:space="0" w:color="auto"/>
-              <w:right w:val="single" w:sz="4" w:space="0" w:color="auto"/>
-            </w:tcBorders>
-            <w:shd w:val="clear" w:color="auto" w:fill="auto"/>
-          </w:tcPr>
-          <w:p>
-            <w:pPr>
-              <w:bidi w:val="0"/>
-              <w:jc w:val="center"/>
-              <w:rPr>
-                <w:rFonts w:asciiTheme="majorBidi" w:hAnsiTheme="majorBidi" w:cstheme="majorBidi"/>
-              </w:rPr>
-            </w:pPr>
-          </w:p>
-        </w:tc>
-      </w:tr>
-      <w:tr>
-        <w:trPr>
-          <w:trHeight w:val="146"/>
-        </w:trPr>
-        <w:tc>
-          <w:tcPr>
-            <w:tcW w:w="2084" w:type="dxa"/>
-            <w:tcBorders>
-              <w:top w:val="single" w:sz="4" w:space="0" w:color="auto"/>
-              <w:left w:val="single" w:sz="4" w:space="0" w:color="auto"/>
-              <w:bottom w:val="single" w:sz="4" w:space="0" w:color="auto"/>
-              <w:right w:val="single" w:sz="4" w:space="0" w:color="auto"/>
-            </w:tcBorders>
-          </w:tcPr>
-          <w:p>
-            <w:pPr>
-              <w:bidi w:val="0"/>
-              <w:jc w:val="center"/>
-              <w:rPr>
-                <w:rFonts w:asciiTheme="majorBidi" w:hAnsiTheme="majorBidi" w:cstheme="majorBidi"/>
-              </w:rPr>
-            </w:pPr>
-          </w:p>
-        </w:tc>
-        <w:tc>
-          <w:tcPr>
-            <w:tcW w:w="2405" w:type="dxa"/>
-            <w:tcBorders>
-              <w:top w:val="single" w:sz="4" w:space="0" w:color="auto"/>
-              <w:left w:val="single" w:sz="4" w:space="0" w:color="auto"/>
-              <w:bottom w:val="single" w:sz="4" w:space="0" w:color="auto"/>
-              <w:right w:val="single" w:sz="4" w:space="0" w:color="auto"/>
-            </w:tcBorders>
-          </w:tcPr>
-          <w:p>
-            <w:pPr>
-              <w:bidi w:val="0"/>
-              <w:jc w:val="center"/>
-              <w:rPr>
-                <w:rFonts w:asciiTheme="majorBidi" w:hAnsiTheme="majorBidi" w:cstheme="majorBidi"/>
-              </w:rPr>
-            </w:pPr>
-          </w:p>
-        </w:tc>
-        <w:tc>
-          <w:tcPr>
-            <w:tcW w:w="4489" w:type="dxa"/>
-            <w:tcBorders>
-              <w:top w:val="single" w:sz="4" w:space="0" w:color="auto"/>
-              <w:left w:val="single" w:sz="4" w:space="0" w:color="auto"/>
-              <w:bottom w:val="single" w:sz="4" w:space="0" w:color="auto"/>
-              <w:right w:val="single" w:sz="4" w:space="0" w:color="auto"/>
-            </w:tcBorders>
-            <w:shd w:val="clear" w:color="auto" w:fill="auto"/>
-          </w:tcPr>
-          <w:p>
-            <w:pPr>
-              <w:bidi w:val="0"/>
-              <w:jc w:val="center"/>
-              <w:rPr>
-                <w:rFonts w:asciiTheme="majorBidi" w:hAnsiTheme="majorBidi" w:cstheme="majorBidi"/>
-              </w:rPr>
-            </w:pPr>
-          </w:p>
-        </w:tc>
-      </w:tr>
-      <w:tr>
-        <w:trPr>
-          <w:trHeight w:val="45"/>
-        </w:trPr>
-        <w:tc>
-          <w:tcPr>
-            <w:tcW w:w="2084" w:type="dxa"/>
-            <w:tcBorders>
-              <w:top w:val="single" w:sz="4" w:space="0" w:color="auto"/>
-              <w:left w:val="single" w:sz="4" w:space="0" w:color="auto"/>
-              <w:bottom w:val="single" w:sz="4" w:space="0" w:color="auto"/>
-              <w:right w:val="single" w:sz="4" w:space="0" w:color="auto"/>
-            </w:tcBorders>
-          </w:tcPr>
-          <w:p>
-            <w:pPr>
-              <w:bidi w:val="0"/>
-              <w:jc w:val="center"/>
-              <w:rPr>
-                <w:rFonts w:asciiTheme="majorBidi" w:hAnsiTheme="majorBidi" w:cstheme="majorBidi"/>
-              </w:rPr>
-            </w:pPr>
-          </w:p>
-        </w:tc>
-        <w:tc>
-          <w:tcPr>
-            <w:tcW w:w="2405" w:type="dxa"/>
-            <w:tcBorders>
-              <w:top w:val="single" w:sz="4" w:space="0" w:color="auto"/>
-              <w:left w:val="single" w:sz="4" w:space="0" w:color="auto"/>
-              <w:bottom w:val="single" w:sz="4" w:space="0" w:color="auto"/>
-              <w:right w:val="single" w:sz="4" w:space="0" w:color="auto"/>
-            </w:tcBorders>
-          </w:tcPr>
-          <w:p>
-            <w:pPr>
-              <w:bidi w:val="0"/>
-              <w:jc w:val="center"/>
-              <w:rPr>
-                <w:rFonts w:asciiTheme="majorBidi" w:hAnsiTheme="majorBidi" w:cstheme="majorBidi"/>
-              </w:rPr>
-            </w:pPr>
-          </w:p>
-        </w:tc>
-        <w:tc>
-          <w:tcPr>
-            <w:tcW w:w="4489" w:type="dxa"/>
-            <w:tcBorders>
-              <w:top w:val="single" w:sz="4" w:space="0" w:color="auto"/>
-              <w:left w:val="single" w:sz="4" w:space="0" w:color="auto"/>
-              <w:bottom w:val="single" w:sz="4" w:space="0" w:color="auto"/>
-              <w:right w:val="single" w:sz="4" w:space="0" w:color="auto"/>
-            </w:tcBorders>
-            <w:shd w:val="clear" w:color="auto" w:fill="auto"/>
-          </w:tcPr>
-          <w:p>
-            <w:pPr>
-              <w:bidi w:val="0"/>
-              <w:jc w:val="center"/>
-              <w:rPr>
-                <w:rFonts w:asciiTheme="majorBidi" w:hAnsiTheme="majorBidi" w:cstheme="majorBidi"/>
-              </w:rPr>
-            </w:pPr>
-          </w:p>
-        </w:tc>
-      </w:tr>
     </w:tbl>
     <w:p>
       <w:pPr>
@@ -911,6 +581,7 @@
         </w:rPr>
       </w:pPr>
       <w:r>
+        <w:lastRenderedPageBreak/>
         <w:br/>
       </w:r>
       <w:r>
@@ -1435,7 +1106,6 @@
           <w:docPartUnique/>
         </w:docPartObj>
       </w:sdtPr>
-      <w:sdtEndPr/>
       <w:sdtContent>
         <w:r>
           <w:fldChar w:fldCharType="begin"/>

</xml_diff>